<commit_message>
refine comment on m file
</commit_message>
<xml_diff>
--- a/Report1/2017011090_游子權_音樂合成報告.docx
+++ b/Report1/2017011090_游子權_音樂合成報告.docx
@@ -459,7 +459,23 @@
           <w:sz w:val="28"/>
           <w:szCs w:val="28"/>
         </w:rPr>
-        <w:t>关键代码如下：</w:t>
+        <w:t>关键代码</w:t>
+      </w:r>
+      <w:r>
+        <w:rPr>
+          <w:rFonts w:ascii="Times New Roman" w:eastAsia="DFKai-SB" w:hAnsi="Times New Roman" w:cs="Times New Roman" w:hint="eastAsia"/>
+          <w:sz w:val="28"/>
+          <w:szCs w:val="28"/>
+        </w:rPr>
+        <w:t>及方法</w:t>
+      </w:r>
+      <w:r>
+        <w:rPr>
+          <w:rFonts w:ascii="Times New Roman" w:eastAsia="DFKai-SB" w:hAnsi="Times New Roman" w:cs="Times New Roman" w:hint="eastAsia"/>
+          <w:sz w:val="28"/>
+          <w:szCs w:val="28"/>
+        </w:rPr>
+        <w:t>如下：</w:t>
       </w:r>
     </w:p>
     <w:p>
@@ -1055,7 +1071,23 @@
           <w:szCs w:val="28"/>
         </w:rPr>
         <w:lastRenderedPageBreak/>
-        <w:t>关键代码如下：</w:t>
+        <w:t>关键代码</w:t>
+      </w:r>
+      <w:r>
+        <w:rPr>
+          <w:rFonts w:ascii="Times New Roman" w:eastAsia="DFKai-SB" w:hAnsi="Times New Roman" w:cs="Times New Roman" w:hint="eastAsia"/>
+          <w:sz w:val="28"/>
+          <w:szCs w:val="28"/>
+        </w:rPr>
+        <w:t>及方法</w:t>
+      </w:r>
+      <w:r>
+        <w:rPr>
+          <w:rFonts w:ascii="Times New Roman" w:eastAsia="DFKai-SB" w:hAnsi="Times New Roman" w:cs="Times New Roman" w:hint="eastAsia"/>
+          <w:sz w:val="28"/>
+          <w:szCs w:val="28"/>
+        </w:rPr>
+        <w:t>如下：</w:t>
       </w:r>
     </w:p>
     <w:p>
@@ -1624,8 +1656,6 @@
           <w:lang w:eastAsia="zh-CN"/>
         </w:rPr>
       </w:pPr>
-      <w:bookmarkStart w:id="0" w:name="_GoBack"/>
-      <w:bookmarkEnd w:id="0"/>
     </w:p>
     <w:p>
       <w:pPr>
@@ -1649,9 +1679,17 @@
           <w:rFonts w:ascii="Times New Roman" w:eastAsia="DFKai-SB" w:hAnsi="Times New Roman" w:cs="Times New Roman" w:hint="eastAsia"/>
           <w:sz w:val="28"/>
           <w:szCs w:val="28"/>
-          <w:lang w:eastAsia="zh-CN"/>
         </w:rPr>
         <w:lastRenderedPageBreak/>
+        <w:t>方法：</w:t>
+      </w:r>
+      <w:r>
+        <w:rPr>
+          <w:rFonts w:ascii="Times New Roman" w:eastAsia="DFKai-SB" w:hAnsi="Times New Roman" w:cs="Times New Roman" w:hint="eastAsia"/>
+          <w:sz w:val="28"/>
+          <w:szCs w:val="28"/>
+          <w:lang w:eastAsia="zh-CN"/>
+        </w:rPr>
         <w:t>只要更换采样率为原本的</w:t>
       </w:r>
       <w:r>
@@ -2345,7 +2383,23 @@
           <w:sz w:val="28"/>
           <w:szCs w:val="28"/>
         </w:rPr>
-        <w:t>关键代码如下：</w:t>
+        <w:t>关键代码</w:t>
+      </w:r>
+      <w:r>
+        <w:rPr>
+          <w:rFonts w:ascii="Times New Roman" w:eastAsia="DFKai-SB" w:hAnsi="Times New Roman" w:cs="Times New Roman" w:hint="eastAsia"/>
+          <w:sz w:val="28"/>
+          <w:szCs w:val="28"/>
+        </w:rPr>
+        <w:t>及方法</w:t>
+      </w:r>
+      <w:r>
+        <w:rPr>
+          <w:rFonts w:ascii="Times New Roman" w:eastAsia="DFKai-SB" w:hAnsi="Times New Roman" w:cs="Times New Roman" w:hint="eastAsia"/>
+          <w:sz w:val="28"/>
+          <w:szCs w:val="28"/>
+        </w:rPr>
+        <w:t>如下：</w:t>
       </w:r>
     </w:p>
     <w:p>
@@ -3178,16 +3232,577 @@
         <w:pStyle w:val="a3"/>
         <w:numPr>
           <w:ilvl w:val="0"/>
-          <w:numId w:val="13"/>
+          <w:numId w:val="14"/>
         </w:numPr>
         <w:snapToGrid w:val="0"/>
         <w:ind w:leftChars="0"/>
         <w:rPr>
+          <w:rFonts w:ascii="Times New Roman" w:eastAsia="DFKai-SB" w:hAnsi="Times New Roman" w:cs="Times New Roman"/>
+          <w:sz w:val="28"/>
+          <w:szCs w:val="28"/>
+          <w:lang w:eastAsia="zh-CN"/>
+        </w:rPr>
+      </w:pPr>
+      <w:r>
+        <w:rPr>
           <w:rFonts w:ascii="Times New Roman" w:eastAsia="DFKai-SB" w:hAnsi="Times New Roman" w:cs="Times New Roman" w:hint="eastAsia"/>
           <w:b/>
-          <w:sz w:val="32"/>
-        </w:rPr>
-      </w:pPr>
+          <w:sz w:val="28"/>
+          <w:szCs w:val="28"/>
+          <w:lang w:eastAsia="zh-CN"/>
+        </w:rPr>
+        <w:t>废话</w:t>
+      </w:r>
+      <w:r>
+        <w:rPr>
+          <w:rFonts w:ascii="Times New Roman" w:eastAsia="DFKai-SB" w:hAnsi="Times New Roman" w:cs="Times New Roman" w:hint="eastAsia"/>
+          <w:sz w:val="28"/>
+          <w:szCs w:val="28"/>
+          <w:lang w:eastAsia="zh-CN"/>
+        </w:rPr>
+        <w:t>。</w:t>
+      </w:r>
+      <w:r>
+        <w:rPr>
+          <w:rFonts w:ascii="Times New Roman" w:eastAsia="DFKai-SB" w:hAnsi="Times New Roman" w:cs="Times New Roman" w:hint="eastAsia"/>
+          <w:sz w:val="28"/>
+          <w:szCs w:val="28"/>
+        </w:rPr>
+        <w:t>效果当然很好，当然真实啊。</w:t>
+      </w:r>
+      <w:r>
+        <w:rPr>
+          <w:rFonts w:ascii="Times New Roman" w:eastAsia="DFKai-SB" w:hAnsi="Times New Roman" w:cs="Times New Roman" w:hint="eastAsia"/>
+          <w:sz w:val="28"/>
+          <w:szCs w:val="28"/>
+          <w:lang w:eastAsia="zh-CN"/>
+        </w:rPr>
+        <w:t>因为有多次的谐波分量，而且还有和弦</w:t>
+      </w:r>
+      <w:r>
+        <w:rPr>
+          <w:rFonts w:ascii="Times New Roman" w:eastAsia="DFKai-SB" w:hAnsi="Times New Roman" w:cs="Times New Roman" w:hint="eastAsia"/>
+          <w:sz w:val="28"/>
+          <w:szCs w:val="28"/>
+          <w:lang w:eastAsia="zh-CN"/>
+        </w:rPr>
+        <w:t>，</w:t>
+      </w:r>
+      <w:r>
+        <w:rPr>
+          <w:rFonts w:ascii="Times New Roman" w:eastAsia="DFKai-SB" w:hAnsi="Times New Roman" w:cs="Times New Roman" w:hint="eastAsia"/>
+          <w:sz w:val="28"/>
+          <w:szCs w:val="28"/>
+        </w:rPr>
+        <w:t>不是单音。</w:t>
+      </w:r>
+    </w:p>
+    <w:p>
+      <w:pPr>
+        <w:pStyle w:val="a3"/>
+        <w:snapToGrid w:val="0"/>
+        <w:ind w:leftChars="0" w:left="960"/>
+        <w:rPr>
+          <w:rFonts w:ascii="Times New Roman" w:eastAsia="DFKai-SB" w:hAnsi="Times New Roman" w:cs="Times New Roman" w:hint="eastAsia"/>
+          <w:sz w:val="28"/>
+          <w:szCs w:val="28"/>
+          <w:lang w:eastAsia="zh-CN"/>
+        </w:rPr>
+      </w:pPr>
+      <w:r>
+        <w:rPr>
+          <w:rFonts w:ascii="Times New Roman" w:eastAsia="DFKai-SB" w:hAnsi="Times New Roman" w:cs="Times New Roman" w:hint="eastAsia"/>
+          <w:sz w:val="28"/>
+          <w:szCs w:val="28"/>
+          <w:lang w:eastAsia="zh-CN"/>
+        </w:rPr>
+        <w:t>关键代码：</w:t>
+      </w:r>
+      <w:r>
+        <w:rPr>
+          <w:rFonts w:ascii="Times New Roman" w:eastAsia="DFKai-SB" w:hAnsi="Times New Roman" w:cs="Times New Roman" w:hint="eastAsia"/>
+          <w:sz w:val="28"/>
+          <w:szCs w:val="28"/>
+          <w:lang w:eastAsia="zh-CN"/>
+        </w:rPr>
+        <w:t>q6_play.m</w:t>
+      </w:r>
+    </w:p>
+    <w:p>
+      <w:pPr>
+        <w:pStyle w:val="a3"/>
+        <w:numPr>
+          <w:ilvl w:val="0"/>
+          <w:numId w:val="14"/>
+        </w:numPr>
+        <w:snapToGrid w:val="0"/>
+        <w:ind w:leftChars="0"/>
+        <w:rPr>
+          <w:rFonts w:ascii="Times New Roman" w:eastAsia="DFKai-SB" w:hAnsi="Times New Roman" w:cs="Times New Roman"/>
+          <w:sz w:val="28"/>
+          <w:szCs w:val="28"/>
+          <w:lang w:eastAsia="zh-CN"/>
+        </w:rPr>
+      </w:pPr>
+      <w:r>
+        <w:rPr>
+          <w:rFonts w:ascii="Times New Roman" w:eastAsia="DFKai-SB" w:hAnsi="Times New Roman" w:cs="Times New Roman" w:hint="eastAsia"/>
+          <w:sz w:val="28"/>
+          <w:szCs w:val="28"/>
+        </w:rPr>
+        <w:t>方法：</w:t>
+      </w:r>
+      <w:r>
+        <w:rPr>
+          <w:rFonts w:ascii="Times New Roman" w:eastAsia="DFKai-SB" w:hAnsi="Times New Roman" w:cs="Times New Roman" w:hint="eastAsia"/>
+          <w:sz w:val="28"/>
+          <w:szCs w:val="28"/>
+        </w:rPr>
+        <w:t>乍看之下，</w:t>
+      </w:r>
+      <w:r>
+        <w:rPr>
+          <w:rFonts w:ascii="Times New Roman" w:eastAsia="DFKai-SB" w:hAnsi="Times New Roman" w:cs="Times New Roman" w:hint="eastAsia"/>
+          <w:sz w:val="28"/>
+          <w:szCs w:val="28"/>
+        </w:rPr>
+        <w:t>realwave</w:t>
+      </w:r>
+      <w:r>
+        <w:rPr>
+          <w:rFonts w:ascii="Times New Roman" w:eastAsia="DFKai-SB" w:hAnsi="Times New Roman" w:cs="Times New Roman" w:hint="eastAsia"/>
+          <w:sz w:val="28"/>
+          <w:szCs w:val="28"/>
+        </w:rPr>
+        <w:t>包含</w:t>
+      </w:r>
+      <w:r>
+        <w:rPr>
+          <w:rFonts w:ascii="Times New Roman" w:eastAsia="DFKai-SB" w:hAnsi="Times New Roman" w:cs="Times New Roman" w:hint="eastAsia"/>
+          <w:sz w:val="28"/>
+          <w:szCs w:val="28"/>
+        </w:rPr>
+        <w:t>10</w:t>
+      </w:r>
+      <w:r>
+        <w:rPr>
+          <w:rFonts w:ascii="Times New Roman" w:eastAsia="DFKai-SB" w:hAnsi="Times New Roman" w:cs="Times New Roman" w:hint="eastAsia"/>
+          <w:sz w:val="28"/>
+          <w:szCs w:val="28"/>
+        </w:rPr>
+        <w:t>个周期。</w:t>
+      </w:r>
+      <w:r>
+        <w:rPr>
+          <w:rFonts w:ascii="Times New Roman" w:eastAsia="DFKai-SB" w:hAnsi="Times New Roman" w:cs="Times New Roman" w:hint="eastAsia"/>
+          <w:sz w:val="28"/>
+          <w:szCs w:val="28"/>
+        </w:rPr>
+        <w:t>但因为</w:t>
+      </w:r>
+      <w:r>
+        <w:rPr>
+          <w:rFonts w:ascii="Times New Roman" w:eastAsia="DFKai-SB" w:hAnsi="Times New Roman" w:cs="Times New Roman" w:hint="eastAsia"/>
+          <w:sz w:val="28"/>
+          <w:szCs w:val="28"/>
+        </w:rPr>
+        <w:t>每个周期</w:t>
+      </w:r>
+      <w:r>
+        <w:rPr>
+          <w:rFonts w:ascii="Times New Roman" w:eastAsia="DFKai-SB" w:hAnsi="Times New Roman" w:cs="Times New Roman" w:hint="eastAsia"/>
+          <w:sz w:val="28"/>
+          <w:szCs w:val="28"/>
+        </w:rPr>
+        <w:t>都受到杂讯影响，故</w:t>
+      </w:r>
+      <w:r>
+        <w:rPr>
+          <w:rFonts w:ascii="Times New Roman" w:eastAsia="DFKai-SB" w:hAnsi="Times New Roman" w:cs="Times New Roman" w:hint="eastAsia"/>
+          <w:sz w:val="28"/>
+          <w:szCs w:val="28"/>
+        </w:rPr>
+        <w:t>并未呈现完美之周期性。</w:t>
+      </w:r>
+      <w:r>
+        <w:rPr>
+          <w:rFonts w:ascii="Times New Roman" w:eastAsia="DFKai-SB" w:hAnsi="Times New Roman" w:cs="Times New Roman" w:hint="eastAsia"/>
+          <w:sz w:val="28"/>
+          <w:szCs w:val="28"/>
+        </w:rPr>
+        <w:t>但理论而言，</w:t>
+      </w:r>
+      <w:r>
+        <w:rPr>
+          <w:rFonts w:ascii="Times New Roman" w:eastAsia="DFKai-SB" w:hAnsi="Times New Roman" w:cs="Times New Roman" w:hint="eastAsia"/>
+          <w:sz w:val="28"/>
+          <w:szCs w:val="28"/>
+        </w:rPr>
+        <w:t>杂讯长时间的平均值为</w:t>
+      </w:r>
+      <w:r>
+        <w:rPr>
+          <w:rFonts w:ascii="Times New Roman" w:eastAsia="DFKai-SB" w:hAnsi="Times New Roman" w:cs="Times New Roman" w:hint="eastAsia"/>
+          <w:sz w:val="28"/>
+          <w:szCs w:val="28"/>
+        </w:rPr>
+        <w:t>0</w:t>
+      </w:r>
+      <w:r>
+        <w:rPr>
+          <w:rFonts w:ascii="Times New Roman" w:eastAsia="DFKai-SB" w:hAnsi="Times New Roman" w:cs="Times New Roman" w:hint="eastAsia"/>
+          <w:sz w:val="28"/>
+          <w:szCs w:val="28"/>
+        </w:rPr>
+        <w:t>。</w:t>
+      </w:r>
+      <w:r>
+        <w:rPr>
+          <w:rFonts w:ascii="Times New Roman" w:eastAsia="DFKai-SB" w:hAnsi="Times New Roman" w:cs="Times New Roman" w:hint="eastAsia"/>
+          <w:sz w:val="28"/>
+          <w:szCs w:val="28"/>
+          <w:lang w:eastAsia="zh-CN"/>
+        </w:rPr>
+        <w:t>所以我们可以</w:t>
+      </w:r>
+      <w:r>
+        <w:rPr>
+          <w:rFonts w:ascii="Times New Roman" w:eastAsia="DFKai-SB" w:hAnsi="Times New Roman" w:cs="Times New Roman" w:hint="eastAsia"/>
+          <w:sz w:val="28"/>
+          <w:szCs w:val="28"/>
+          <w:lang w:eastAsia="zh-CN"/>
+        </w:rPr>
+        <w:t>把</w:t>
+      </w:r>
+      <w:r>
+        <w:rPr>
+          <w:rFonts w:ascii="Times New Roman" w:eastAsia="DFKai-SB" w:hAnsi="Times New Roman" w:cs="Times New Roman" w:hint="eastAsia"/>
+          <w:sz w:val="28"/>
+          <w:szCs w:val="28"/>
+          <w:lang w:eastAsia="zh-CN"/>
+        </w:rPr>
+        <w:t>10</w:t>
+      </w:r>
+      <w:r>
+        <w:rPr>
+          <w:rFonts w:ascii="Times New Roman" w:eastAsia="DFKai-SB" w:hAnsi="Times New Roman" w:cs="Times New Roman" w:hint="eastAsia"/>
+          <w:sz w:val="28"/>
+          <w:szCs w:val="28"/>
+          <w:lang w:eastAsia="zh-CN"/>
+        </w:rPr>
+        <w:t>个周期的信号疊加</w:t>
+      </w:r>
+      <w:r>
+        <w:rPr>
+          <w:rFonts w:ascii="Times New Roman" w:eastAsia="DFKai-SB" w:hAnsi="Times New Roman" w:cs="Times New Roman" w:hint="eastAsia"/>
+          <w:sz w:val="28"/>
+          <w:szCs w:val="28"/>
+          <w:lang w:eastAsia="zh-CN"/>
+        </w:rPr>
+        <w:t>起来，除以</w:t>
+      </w:r>
+      <w:r>
+        <w:rPr>
+          <w:rFonts w:ascii="Times New Roman" w:eastAsia="DFKai-SB" w:hAnsi="Times New Roman" w:cs="Times New Roman"/>
+          <w:sz w:val="28"/>
+          <w:szCs w:val="28"/>
+          <w:lang w:eastAsia="zh-CN"/>
+        </w:rPr>
+        <w:t>10</w:t>
+      </w:r>
+      <w:r>
+        <w:rPr>
+          <w:rFonts w:ascii="Times New Roman" w:eastAsia="DFKai-SB" w:hAnsi="Times New Roman" w:cs="Times New Roman" w:hint="eastAsia"/>
+          <w:sz w:val="28"/>
+          <w:szCs w:val="28"/>
+          <w:lang w:eastAsia="zh-CN"/>
+        </w:rPr>
+        <w:t>，再延拓为</w:t>
+      </w:r>
+      <w:r>
+        <w:rPr>
+          <w:rFonts w:ascii="Times New Roman" w:eastAsia="DFKai-SB" w:hAnsi="Times New Roman" w:cs="Times New Roman"/>
+          <w:sz w:val="28"/>
+          <w:szCs w:val="28"/>
+          <w:lang w:eastAsia="zh-CN"/>
+        </w:rPr>
+        <w:t xml:space="preserve">10 </w:t>
+      </w:r>
+      <w:r>
+        <w:rPr>
+          <w:rFonts w:ascii="Times New Roman" w:eastAsia="DFKai-SB" w:hAnsi="Times New Roman" w:cs="Times New Roman" w:hint="eastAsia"/>
+          <w:sz w:val="28"/>
+          <w:szCs w:val="28"/>
+          <w:lang w:eastAsia="zh-CN"/>
+        </w:rPr>
+        <w:t>个周期，应会比较接近真实信号。</w:t>
+      </w:r>
+      <w:r>
+        <w:rPr>
+          <w:rFonts w:ascii="Times New Roman" w:eastAsia="DFKai-SB" w:hAnsi="Times New Roman" w:cs="Times New Roman" w:hint="eastAsia"/>
+          <w:sz w:val="28"/>
+          <w:szCs w:val="28"/>
+          <w:lang w:eastAsia="zh-CN"/>
+        </w:rPr>
+        <w:t>又原信号</w:t>
+      </w:r>
+      <w:r>
+        <w:rPr>
+          <w:rFonts w:ascii="Times New Roman" w:eastAsia="DFKai-SB" w:hAnsi="Times New Roman" w:cs="Times New Roman" w:hint="eastAsia"/>
+          <w:sz w:val="28"/>
+          <w:szCs w:val="28"/>
+          <w:lang w:eastAsia="zh-CN"/>
+        </w:rPr>
+        <w:t>realwave</w:t>
+      </w:r>
+      <w:r>
+        <w:rPr>
+          <w:rFonts w:ascii="Times New Roman" w:eastAsia="DFKai-SB" w:hAnsi="Times New Roman" w:cs="Times New Roman" w:hint="eastAsia"/>
+          <w:sz w:val="28"/>
+          <w:szCs w:val="28"/>
+          <w:lang w:eastAsia="zh-CN"/>
+        </w:rPr>
+        <w:t>有</w:t>
+      </w:r>
+      <w:r>
+        <w:rPr>
+          <w:rFonts w:ascii="Times New Roman" w:eastAsia="DFKai-SB" w:hAnsi="Times New Roman" w:cs="Times New Roman" w:hint="eastAsia"/>
+          <w:sz w:val="28"/>
+          <w:szCs w:val="28"/>
+          <w:lang w:eastAsia="zh-CN"/>
+        </w:rPr>
+        <w:t>243</w:t>
+      </w:r>
+      <w:r>
+        <w:rPr>
+          <w:rFonts w:ascii="Times New Roman" w:eastAsia="DFKai-SB" w:hAnsi="Times New Roman" w:cs="Times New Roman" w:hint="eastAsia"/>
+          <w:sz w:val="28"/>
+          <w:szCs w:val="28"/>
+          <w:lang w:eastAsia="zh-CN"/>
+        </w:rPr>
+        <w:t>个数据点，不是</w:t>
+      </w:r>
+      <w:r>
+        <w:rPr>
+          <w:rFonts w:ascii="Times New Roman" w:eastAsia="DFKai-SB" w:hAnsi="Times New Roman" w:cs="Times New Roman" w:hint="eastAsia"/>
+          <w:sz w:val="28"/>
+          <w:szCs w:val="28"/>
+          <w:lang w:eastAsia="zh-CN"/>
+        </w:rPr>
+        <w:t>10</w:t>
+      </w:r>
+      <w:r>
+        <w:rPr>
+          <w:rFonts w:ascii="Times New Roman" w:eastAsia="DFKai-SB" w:hAnsi="Times New Roman" w:cs="Times New Roman" w:hint="eastAsia"/>
+          <w:sz w:val="28"/>
+          <w:szCs w:val="28"/>
+          <w:lang w:eastAsia="zh-CN"/>
+        </w:rPr>
+        <w:t>的倍数</w:t>
+      </w:r>
+      <w:r>
+        <w:rPr>
+          <w:rFonts w:ascii="Times New Roman" w:eastAsia="DFKai-SB" w:hAnsi="Times New Roman" w:cs="Times New Roman" w:hint="eastAsia"/>
+          <w:sz w:val="28"/>
+          <w:szCs w:val="28"/>
+          <w:lang w:eastAsia="zh-CN"/>
+        </w:rPr>
+        <w:t>，故可用</w:t>
+      </w:r>
+      <w:r>
+        <w:rPr>
+          <w:rFonts w:ascii="Times New Roman" w:eastAsia="DFKai-SB" w:hAnsi="Times New Roman" w:cs="Times New Roman" w:hint="eastAsia"/>
+          <w:sz w:val="28"/>
+          <w:szCs w:val="28"/>
+          <w:lang w:eastAsia="zh-CN"/>
+        </w:rPr>
+        <w:t>resample</w:t>
+      </w:r>
+      <w:r>
+        <w:rPr>
+          <w:rFonts w:ascii="Times New Roman" w:eastAsia="DFKai-SB" w:hAnsi="Times New Roman" w:cs="Times New Roman" w:hint="eastAsia"/>
+          <w:sz w:val="28"/>
+          <w:szCs w:val="28"/>
+          <w:lang w:eastAsia="zh-CN"/>
+        </w:rPr>
+        <w:t>重采样为</w:t>
+      </w:r>
+      <w:r>
+        <w:rPr>
+          <w:rFonts w:ascii="Times New Roman" w:eastAsia="DFKai-SB" w:hAnsi="Times New Roman" w:cs="Times New Roman" w:hint="eastAsia"/>
+          <w:sz w:val="28"/>
+          <w:szCs w:val="28"/>
+          <w:lang w:eastAsia="zh-CN"/>
+        </w:rPr>
+        <w:t>250</w:t>
+      </w:r>
+      <w:r>
+        <w:rPr>
+          <w:rFonts w:ascii="Times New Roman" w:eastAsia="DFKai-SB" w:hAnsi="Times New Roman" w:cs="Times New Roman" w:hint="eastAsia"/>
+          <w:sz w:val="28"/>
+          <w:szCs w:val="28"/>
+          <w:lang w:eastAsia="zh-CN"/>
+        </w:rPr>
+        <w:t>个数据点，再把每</w:t>
+      </w:r>
+      <w:r>
+        <w:rPr>
+          <w:rFonts w:ascii="Times New Roman" w:eastAsia="DFKai-SB" w:hAnsi="Times New Roman" w:cs="Times New Roman" w:hint="eastAsia"/>
+          <w:sz w:val="28"/>
+          <w:szCs w:val="28"/>
+          <w:lang w:eastAsia="zh-CN"/>
+        </w:rPr>
+        <w:t>25</w:t>
+      </w:r>
+      <w:r>
+        <w:rPr>
+          <w:rFonts w:ascii="Times New Roman" w:eastAsia="DFKai-SB" w:hAnsi="Times New Roman" w:cs="Times New Roman" w:hint="eastAsia"/>
+          <w:sz w:val="28"/>
+          <w:szCs w:val="28"/>
+        </w:rPr>
+        <w:t>个数据点当作一个周期处理之。</w:t>
+      </w:r>
+      <w:r>
+        <w:rPr>
+          <w:rFonts w:ascii="Times New Roman" w:eastAsia="DFKai-SB" w:hAnsi="Times New Roman" w:cs="Times New Roman" w:hint="eastAsia"/>
+          <w:sz w:val="28"/>
+          <w:szCs w:val="28"/>
+        </w:rPr>
+        <w:t>处理后再重采样为</w:t>
+      </w:r>
+      <w:r>
+        <w:rPr>
+          <w:rFonts w:ascii="Times New Roman" w:eastAsia="DFKai-SB" w:hAnsi="Times New Roman" w:cs="Times New Roman" w:hint="eastAsia"/>
+          <w:sz w:val="28"/>
+          <w:szCs w:val="28"/>
+        </w:rPr>
+        <w:t>243</w:t>
+      </w:r>
+      <w:r>
+        <w:rPr>
+          <w:rFonts w:ascii="Times New Roman" w:eastAsia="DFKai-SB" w:hAnsi="Times New Roman" w:cs="Times New Roman" w:hint="eastAsia"/>
+          <w:sz w:val="28"/>
+          <w:szCs w:val="28"/>
+        </w:rPr>
+        <w:t>个数据点。</w:t>
+      </w:r>
+    </w:p>
+    <w:p>
+      <w:pPr>
+        <w:pStyle w:val="a3"/>
+        <w:snapToGrid w:val="0"/>
+        <w:ind w:leftChars="0" w:left="960"/>
+        <w:rPr>
+          <w:rFonts w:ascii="Times New Roman" w:eastAsia="DFKai-SB" w:hAnsi="Times New Roman" w:cs="Times New Roman"/>
+          <w:sz w:val="28"/>
+          <w:szCs w:val="28"/>
+        </w:rPr>
+      </w:pPr>
+    </w:p>
+    <w:p>
+      <w:pPr>
+        <w:pStyle w:val="a3"/>
+        <w:snapToGrid w:val="0"/>
+        <w:ind w:leftChars="0" w:left="960"/>
+        <w:rPr>
+          <w:rFonts w:ascii="Times New Roman" w:eastAsia="DFKai-SB" w:hAnsi="Times New Roman" w:cs="Times New Roman"/>
+          <w:sz w:val="28"/>
+          <w:szCs w:val="28"/>
+        </w:rPr>
+      </w:pPr>
+      <w:r>
+        <w:rPr>
+          <w:rFonts w:ascii="Times New Roman" w:eastAsia="DFKai-SB" w:hAnsi="Times New Roman" w:cs="Times New Roman" w:hint="eastAsia"/>
+          <w:sz w:val="28"/>
+          <w:szCs w:val="28"/>
+        </w:rPr>
+        <w:t>关键代码：</w:t>
+      </w:r>
+      <w:r>
+        <w:rPr>
+          <w:rFonts w:ascii="Times New Roman" w:eastAsia="DFKai-SB" w:hAnsi="Times New Roman" w:cs="Times New Roman" w:hint="eastAsia"/>
+          <w:sz w:val="28"/>
+          <w:szCs w:val="28"/>
+        </w:rPr>
+        <w:t>q7_process</w:t>
+      </w:r>
+      <w:r>
+        <w:rPr>
+          <w:rFonts w:ascii="Times New Roman" w:eastAsia="DFKai-SB" w:hAnsi="Times New Roman" w:cs="Times New Roman"/>
+          <w:sz w:val="28"/>
+          <w:szCs w:val="28"/>
+        </w:rPr>
+        <w:t>.m</w:t>
+      </w:r>
+    </w:p>
+    <w:p>
+      <w:pPr>
+        <w:pStyle w:val="a3"/>
+        <w:snapToGrid w:val="0"/>
+        <w:ind w:leftChars="0" w:left="960"/>
+        <w:rPr>
+          <w:rFonts w:ascii="Times New Roman" w:eastAsia="DFKai-SB" w:hAnsi="Times New Roman" w:cs="Times New Roman" w:hint="eastAsia"/>
+          <w:sz w:val="28"/>
+          <w:szCs w:val="28"/>
+          <w:lang w:eastAsia="zh-CN"/>
+        </w:rPr>
+      </w:pPr>
+      <w:bookmarkStart w:id="0" w:name="_GoBack"/>
+      <w:bookmarkEnd w:id="0"/>
+    </w:p>
+    <w:p>
+      <w:pPr>
+        <w:pStyle w:val="a3"/>
+        <w:snapToGrid w:val="0"/>
+        <w:ind w:leftChars="0" w:left="960"/>
+        <w:rPr>
+          <w:rFonts w:ascii="Times New Roman" w:eastAsia="DFKai-SB" w:hAnsi="Times New Roman" w:cs="Times New Roman" w:hint="eastAsia"/>
+          <w:sz w:val="28"/>
+          <w:szCs w:val="28"/>
+          <w:lang w:eastAsia="zh-CN"/>
+        </w:rPr>
+      </w:pPr>
+      <w:r>
+        <w:rPr>
+          <w:noProof/>
+          <w:lang w:eastAsia="zh-CN"/>
+        </w:rPr>
+        <w:drawing>
+          <wp:inline distT="0" distB="0" distL="0" distR="0" wp14:anchorId="1C929A55" wp14:editId="4AE8B01E">
+            <wp:extent cx="5003800" cy="3853377"/>
+            <wp:effectExtent l="0" t="0" r="6350" b="0"/>
+            <wp:docPr id="48" name="图片 48"/>
+            <wp:cNvGraphicFramePr>
+              <a:graphicFrameLocks xmlns:a="http://schemas.openxmlformats.org/drawingml/2006/main" noChangeAspect="1"/>
+            </wp:cNvGraphicFramePr>
+            <a:graphic xmlns:a="http://schemas.openxmlformats.org/drawingml/2006/main">
+              <a:graphicData uri="http://schemas.openxmlformats.org/drawingml/2006/picture">
+                <pic:pic xmlns:pic="http://schemas.openxmlformats.org/drawingml/2006/picture">
+                  <pic:nvPicPr>
+                    <pic:cNvPr id="1" name=""/>
+                    <pic:cNvPicPr/>
+                  </pic:nvPicPr>
+                  <pic:blipFill>
+                    <a:blip r:embed="rId15"/>
+                    <a:stretch>
+                      <a:fillRect/>
+                    </a:stretch>
+                  </pic:blipFill>
+                  <pic:spPr>
+                    <a:xfrm>
+                      <a:off x="0" y="0"/>
+                      <a:ext cx="5016377" cy="3863062"/>
+                    </a:xfrm>
+                    <a:prstGeom prst="rect">
+                      <a:avLst/>
+                    </a:prstGeom>
+                  </pic:spPr>
+                </pic:pic>
+              </a:graphicData>
+            </a:graphic>
+          </wp:inline>
+        </w:drawing>
+      </w:r>
     </w:p>
     <w:p>
       <w:pPr>
@@ -3230,8 +3845,8 @@
       </w:r>
     </w:p>
     <w:sectPr>
-      <w:headerReference w:type="default" r:id="rId15"/>
-      <w:footerReference w:type="default" r:id="rId16"/>
+      <w:headerReference w:type="default" r:id="rId16"/>
+      <w:footerReference w:type="default" r:id="rId17"/>
       <w:pgSz w:w="11906" w:h="16838"/>
       <w:pgMar w:top="851" w:right="851" w:bottom="851" w:left="851" w:header="851" w:footer="992" w:gutter="0"/>
       <w:cols w:space="425"/>
@@ -3697,6 +4312,98 @@
     </w:lvl>
   </w:abstractNum>
   <w:abstractNum w:abstractNumId="3" w15:restartNumberingAfterBreak="0">
+    <w:nsid w:val="1E9F03EB"/>
+    <w:multiLevelType w:val="hybridMultilevel"/>
+    <w:tmpl w:val="FE942E50"/>
+    <w:lvl w:ilvl="0" w:tplc="E17AC1E6">
+      <w:start w:val="6"/>
+      <w:numFmt w:val="decimal"/>
+      <w:lvlText w:val="%1."/>
+      <w:lvlJc w:val="left"/>
+      <w:pPr>
+        <w:ind w:left="960" w:hanging="480"/>
+      </w:pPr>
+      <w:rPr>
+        <w:rFonts w:hint="eastAsia"/>
+        <w:b w:val="0"/>
+        <w:sz w:val="28"/>
+        <w:szCs w:val="28"/>
+      </w:rPr>
+    </w:lvl>
+    <w:lvl w:ilvl="1" w:tplc="04090019" w:tentative="1">
+      <w:start w:val="1"/>
+      <w:numFmt w:val="lowerLetter"/>
+      <w:lvlText w:val="%2)"/>
+      <w:lvlJc w:val="left"/>
+      <w:pPr>
+        <w:ind w:left="840" w:hanging="420"/>
+      </w:pPr>
+    </w:lvl>
+    <w:lvl w:ilvl="2" w:tplc="0409001B" w:tentative="1">
+      <w:start w:val="1"/>
+      <w:numFmt w:val="lowerRoman"/>
+      <w:lvlText w:val="%3."/>
+      <w:lvlJc w:val="right"/>
+      <w:pPr>
+        <w:ind w:left="1260" w:hanging="420"/>
+      </w:pPr>
+    </w:lvl>
+    <w:lvl w:ilvl="3" w:tplc="0409000F" w:tentative="1">
+      <w:start w:val="1"/>
+      <w:numFmt w:val="decimal"/>
+      <w:lvlText w:val="%4."/>
+      <w:lvlJc w:val="left"/>
+      <w:pPr>
+        <w:ind w:left="1680" w:hanging="420"/>
+      </w:pPr>
+    </w:lvl>
+    <w:lvl w:ilvl="4" w:tplc="04090019" w:tentative="1">
+      <w:start w:val="1"/>
+      <w:numFmt w:val="lowerLetter"/>
+      <w:lvlText w:val="%5)"/>
+      <w:lvlJc w:val="left"/>
+      <w:pPr>
+        <w:ind w:left="2100" w:hanging="420"/>
+      </w:pPr>
+    </w:lvl>
+    <w:lvl w:ilvl="5" w:tplc="0409001B" w:tentative="1">
+      <w:start w:val="1"/>
+      <w:numFmt w:val="lowerRoman"/>
+      <w:lvlText w:val="%6."/>
+      <w:lvlJc w:val="right"/>
+      <w:pPr>
+        <w:ind w:left="2520" w:hanging="420"/>
+      </w:pPr>
+    </w:lvl>
+    <w:lvl w:ilvl="6" w:tplc="0409000F" w:tentative="1">
+      <w:start w:val="1"/>
+      <w:numFmt w:val="decimal"/>
+      <w:lvlText w:val="%7."/>
+      <w:lvlJc w:val="left"/>
+      <w:pPr>
+        <w:ind w:left="2940" w:hanging="420"/>
+      </w:pPr>
+    </w:lvl>
+    <w:lvl w:ilvl="7" w:tplc="04090019" w:tentative="1">
+      <w:start w:val="1"/>
+      <w:numFmt w:val="lowerLetter"/>
+      <w:lvlText w:val="%8)"/>
+      <w:lvlJc w:val="left"/>
+      <w:pPr>
+        <w:ind w:left="3360" w:hanging="420"/>
+      </w:pPr>
+    </w:lvl>
+    <w:lvl w:ilvl="8" w:tplc="0409001B" w:tentative="1">
+      <w:start w:val="1"/>
+      <w:numFmt w:val="lowerRoman"/>
+      <w:lvlText w:val="%9."/>
+      <w:lvlJc w:val="right"/>
+      <w:pPr>
+        <w:ind w:left="3780" w:hanging="420"/>
+      </w:pPr>
+    </w:lvl>
+  </w:abstractNum>
+  <w:abstractNum w:abstractNumId="4" w15:restartNumberingAfterBreak="0">
     <w:nsid w:val="1FB77865"/>
     <w:multiLevelType w:val="hybridMultilevel"/>
     <w:tmpl w:val="25CE9EE2"/>
@@ -3809,7 +4516,7 @@
       </w:rPr>
     </w:lvl>
   </w:abstractNum>
-  <w:abstractNum w:abstractNumId="4" w15:restartNumberingAfterBreak="0">
+  <w:abstractNum w:abstractNumId="5" w15:restartNumberingAfterBreak="0">
     <w:nsid w:val="214C152D"/>
     <w:multiLevelType w:val="hybridMultilevel"/>
     <w:tmpl w:val="42120D74"/>
@@ -3898,7 +4605,7 @@
       </w:pPr>
     </w:lvl>
   </w:abstractNum>
-  <w:abstractNum w:abstractNumId="5" w15:restartNumberingAfterBreak="0">
+  <w:abstractNum w:abstractNumId="6" w15:restartNumberingAfterBreak="0">
     <w:nsid w:val="2FAB6FAE"/>
     <w:multiLevelType w:val="hybridMultilevel"/>
     <w:tmpl w:val="DE3E8FD8"/>
@@ -4011,7 +4718,7 @@
       </w:rPr>
     </w:lvl>
   </w:abstractNum>
-  <w:abstractNum w:abstractNumId="6" w15:restartNumberingAfterBreak="0">
+  <w:abstractNum w:abstractNumId="7" w15:restartNumberingAfterBreak="0">
     <w:nsid w:val="450C12AF"/>
     <w:multiLevelType w:val="hybridMultilevel"/>
     <w:tmpl w:val="23DE4EFE"/>
@@ -4097,7 +4804,7 @@
       </w:pPr>
     </w:lvl>
   </w:abstractNum>
-  <w:abstractNum w:abstractNumId="7" w15:restartNumberingAfterBreak="0">
+  <w:abstractNum w:abstractNumId="8" w15:restartNumberingAfterBreak="0">
     <w:nsid w:val="55CF2E56"/>
     <w:multiLevelType w:val="hybridMultilevel"/>
     <w:tmpl w:val="A0C2A3BE"/>
@@ -4186,7 +4893,7 @@
       </w:pPr>
     </w:lvl>
   </w:abstractNum>
-  <w:abstractNum w:abstractNumId="8" w15:restartNumberingAfterBreak="0">
+  <w:abstractNum w:abstractNumId="9" w15:restartNumberingAfterBreak="0">
     <w:nsid w:val="57F755C9"/>
     <w:multiLevelType w:val="hybridMultilevel"/>
     <w:tmpl w:val="F38281EC"/>
@@ -4299,7 +5006,7 @@
       </w:rPr>
     </w:lvl>
   </w:abstractNum>
-  <w:abstractNum w:abstractNumId="9" w15:restartNumberingAfterBreak="0">
+  <w:abstractNum w:abstractNumId="10" w15:restartNumberingAfterBreak="0">
     <w:nsid w:val="662866FD"/>
     <w:multiLevelType w:val="hybridMultilevel"/>
     <w:tmpl w:val="9B9C1E1E"/>
@@ -4385,7 +5092,7 @@
       </w:pPr>
     </w:lvl>
   </w:abstractNum>
-  <w:abstractNum w:abstractNumId="10" w15:restartNumberingAfterBreak="0">
+  <w:abstractNum w:abstractNumId="11" w15:restartNumberingAfterBreak="0">
     <w:nsid w:val="70985553"/>
     <w:multiLevelType w:val="hybridMultilevel"/>
     <w:tmpl w:val="375AE0F6"/>
@@ -4498,7 +5205,7 @@
       </w:rPr>
     </w:lvl>
   </w:abstractNum>
-  <w:abstractNum w:abstractNumId="11" w15:restartNumberingAfterBreak="0">
+  <w:abstractNum w:abstractNumId="12" w15:restartNumberingAfterBreak="0">
     <w:nsid w:val="743A2FA0"/>
     <w:multiLevelType w:val="hybridMultilevel"/>
     <w:tmpl w:val="89E6B100"/>
@@ -4590,7 +5297,7 @@
       </w:pPr>
     </w:lvl>
   </w:abstractNum>
-  <w:abstractNum w:abstractNumId="12" w15:restartNumberingAfterBreak="0">
+  <w:abstractNum w:abstractNumId="13" w15:restartNumberingAfterBreak="0">
     <w:nsid w:val="784535FE"/>
     <w:multiLevelType w:val="hybridMultilevel"/>
     <w:tmpl w:val="23DE4EFE"/>
@@ -4680,19 +5387,19 @@
     <w:abstractNumId w:val="1"/>
   </w:num>
   <w:num w:numId="2">
-    <w:abstractNumId w:val="7"/>
+    <w:abstractNumId w:val="8"/>
   </w:num>
   <w:num w:numId="3">
+    <w:abstractNumId w:val="5"/>
+  </w:num>
+  <w:num w:numId="4">
+    <w:abstractNumId w:val="6"/>
+  </w:num>
+  <w:num w:numId="5">
     <w:abstractNumId w:val="4"/>
   </w:num>
-  <w:num w:numId="4">
-    <w:abstractNumId w:val="5"/>
-  </w:num>
-  <w:num w:numId="5">
-    <w:abstractNumId w:val="3"/>
-  </w:num>
   <w:num w:numId="6">
-    <w:abstractNumId w:val="10"/>
+    <w:abstractNumId w:val="11"/>
   </w:num>
   <w:num w:numId="7">
     <w:abstractNumId w:val="0"/>
@@ -4701,19 +5408,22 @@
     <w:abstractNumId w:val="2"/>
   </w:num>
   <w:num w:numId="9">
+    <w:abstractNumId w:val="13"/>
+  </w:num>
+  <w:num w:numId="10">
+    <w:abstractNumId w:val="7"/>
+  </w:num>
+  <w:num w:numId="11">
+    <w:abstractNumId w:val="10"/>
+  </w:num>
+  <w:num w:numId="12">
+    <w:abstractNumId w:val="9"/>
+  </w:num>
+  <w:num w:numId="13">
     <w:abstractNumId w:val="12"/>
   </w:num>
-  <w:num w:numId="10">
-    <w:abstractNumId w:val="6"/>
-  </w:num>
-  <w:num w:numId="11">
-    <w:abstractNumId w:val="9"/>
-  </w:num>
-  <w:num w:numId="12">
-    <w:abstractNumId w:val="8"/>
-  </w:num>
-  <w:num w:numId="13">
-    <w:abstractNumId w:val="11"/>
+  <w:num w:numId="14">
+    <w:abstractNumId w:val="3"/>
   </w:num>
   <w:numIdMacAtCleanup w:val="10"/>
 </w:numbering>
@@ -5948,7 +6658,7 @@
 </file>
 
 <file path=customXml/itemProps1.xml><?xml version="1.0" encoding="utf-8"?>
-<ds:datastoreItem xmlns:ds="http://schemas.openxmlformats.org/officeDocument/2006/customXml" ds:itemID="{CFDEB8EB-60E6-493E-A06A-BD1A6269EC0F}">
+<ds:datastoreItem xmlns:ds="http://schemas.openxmlformats.org/officeDocument/2006/customXml" ds:itemID="{A5575155-C45F-4B6D-A4E2-2727191F781F}">
   <ds:schemaRefs>
     <ds:schemaRef ds:uri="http://schemas.openxmlformats.org/officeDocument/2006/bibliography"/>
   </ds:schemaRefs>

</xml_diff>